<commit_message>
Revert "Merge branch 'master' of gitlab.fel.cvut.cz:B162_B6B36RSP/102_CASA"
This reverts commit cd1f352157816ee1b808e47c2aa91b4f2feeb2cb
</commit_message>
<xml_diff>
--- a/docs/WIP/CASA_Minutes_w9.docx
+++ b/docs/WIP/CASA_Minutes_w9.docx
@@ -102,12 +102,21 @@
           <w:lang w:val="de-DE"/>
         </w:rPr>
       </w:pPr>
+      <w:proofErr w:type="spellStart"/>
       <w:r>
         <w:rPr>
           <w:b/>
           <w:lang w:val="de-DE"/>
         </w:rPr>
-        <w:t>Present:</w:t>
+        <w:t>Present</w:t>
+      </w:r>
+      <w:proofErr w:type="spellEnd"/>
+      <w:r>
+        <w:rPr>
+          <w:b/>
+          <w:lang w:val="de-DE"/>
+        </w:rPr>
+        <w:t>:</w:t>
       </w:r>
       <w:r>
         <w:rPr>
@@ -116,17 +125,67 @@
         </w:rPr>
         <w:tab/>
       </w:r>
+      <w:proofErr w:type="spellStart"/>
       <w:r>
         <w:rPr>
           <w:lang w:val="de-DE"/>
         </w:rPr>
-        <w:t>Yevgeniya Chekh, Jan Kohout, David Löffler, Kryštof Sýk</w:t>
-      </w:r>
+        <w:t>Yevgeniya</w:t>
+      </w:r>
+      <w:proofErr w:type="spellEnd"/>
       <w:r>
         <w:rPr>
           <w:lang w:val="de-DE"/>
         </w:rPr>
-        <w:t xml:space="preserve">ora, Marek Szeles, </w:t>
+        <w:t xml:space="preserve"> </w:t>
+      </w:r>
+      <w:proofErr w:type="spellStart"/>
+      <w:r>
+        <w:rPr>
+          <w:lang w:val="de-DE"/>
+        </w:rPr>
+        <w:t>Chekh</w:t>
+      </w:r>
+      <w:proofErr w:type="spellEnd"/>
+      <w:r>
+        <w:rPr>
+          <w:lang w:val="de-DE"/>
+        </w:rPr>
+        <w:t xml:space="preserve">, Jan Kohout, David Löffler, </w:t>
+      </w:r>
+      <w:proofErr w:type="spellStart"/>
+      <w:r>
+        <w:rPr>
+          <w:lang w:val="de-DE"/>
+        </w:rPr>
+        <w:t>Kryštof</w:t>
+      </w:r>
+      <w:proofErr w:type="spellEnd"/>
+      <w:r>
+        <w:rPr>
+          <w:lang w:val="de-DE"/>
+        </w:rPr>
+        <w:t xml:space="preserve"> </w:t>
+      </w:r>
+      <w:proofErr w:type="spellStart"/>
+      <w:r>
+        <w:rPr>
+          <w:lang w:val="de-DE"/>
+        </w:rPr>
+        <w:t>Sýk</w:t>
+      </w:r>
+      <w:r>
+        <w:rPr>
+          <w:lang w:val="de-DE"/>
+        </w:rPr>
+        <w:t>ora</w:t>
+      </w:r>
+      <w:proofErr w:type="spellEnd"/>
+      <w:r>
+        <w:rPr>
+          <w:lang w:val="de-DE"/>
+        </w:rPr>
+        <w:t xml:space="preserve">, Marek Szeles, </w:t>
       </w:r>
       <w:r>
         <w:rPr>
@@ -158,8 +217,13 @@
         <w:tab/>
       </w:r>
       <w:r>
-        <w:t>Miroslav Rudišin</w:t>
-      </w:r>
+        <w:t xml:space="preserve">Miroslav </w:t>
+      </w:r>
+      <w:proofErr w:type="spellStart"/>
+      <w:r>
+        <w:t>Rudišin</w:t>
+      </w:r>
+      <w:proofErr w:type="spellEnd"/>
     </w:p>
     <w:p>
       <w:pPr>
@@ -194,8 +258,13 @@
         <w:spacing w:after="120"/>
       </w:pPr>
       <w:r>
-        <w:t>On Thursday, April 20 we have met with our supervisor, Bestoun</w:t>
-      </w:r>
+        <w:t xml:space="preserve">On Thursday, April 20 we have met with our supervisor, </w:t>
+      </w:r>
+      <w:proofErr w:type="spellStart"/>
+      <w:r>
+        <w:t>Bestoun</w:t>
+      </w:r>
+      <w:proofErr w:type="spellEnd"/>
       <w:r>
         <w:t xml:space="preserve"> S. Ahmed</w:t>
       </w:r>
@@ -208,15 +277,44 @@
         <w:spacing w:after="120"/>
       </w:pPr>
       <w:r>
-        <w:t>The team has presented the progress thus far and got it approved – however, when it came to the further development plan, as presented by David Löffler, Bestoun expressed his worries about further project continuation, as he’d seen that the current project development plan, as presented by the Head of Testing (David Löffler) counted with development until the end of May, with only 1-2 weeks for proper testing.</w:t>
+        <w:t xml:space="preserve">The team has presented the progress thus far and got it approved – however, when it came to the further development plan, as presented by David </w:t>
+      </w:r>
+      <w:proofErr w:type="spellStart"/>
+      <w:r>
+        <w:t>Löffler</w:t>
+      </w:r>
+      <w:proofErr w:type="spellEnd"/>
+      <w:r>
+        <w:t xml:space="preserve">, </w:t>
+      </w:r>
+      <w:proofErr w:type="spellStart"/>
+      <w:r>
+        <w:t>Bestoun</w:t>
+      </w:r>
+      <w:proofErr w:type="spellEnd"/>
+      <w:r>
+        <w:t xml:space="preserve"> expressed his worries about further project continuation, as he’d seen that the current project development plan, as presented by the Head of Testing (David </w:t>
+      </w:r>
+      <w:proofErr w:type="spellStart"/>
+      <w:r>
+        <w:t>Löffler</w:t>
+      </w:r>
+      <w:proofErr w:type="spellEnd"/>
+      <w:r>
+        <w:t>) counted with development until the end of May, with only 1-2 weeks for proper testing.</w:t>
       </w:r>
     </w:p>
     <w:p>
       <w:pPr>
         <w:spacing w:after="120"/>
       </w:pPr>
-      <w:r>
-        <w:t>Bestoun remarked that the development team will encounter many challenges after the code is translated and put together, and so the code translation phase should be completed ASAP, ideally within two weeks.</w:t>
+      <w:proofErr w:type="spellStart"/>
+      <w:r>
+        <w:t>Bestoun</w:t>
+      </w:r>
+      <w:proofErr w:type="spellEnd"/>
+      <w:r>
+        <w:t xml:space="preserve"> remarked that the development team will encounter many challenges after the code is translated and put together, and so the code translation phase should be completed ASAP, ideally within two weeks.</w:t>
       </w:r>
     </w:p>
     <w:p>
@@ -224,7 +322,15 @@
         <w:spacing w:after="120"/>
       </w:pPr>
       <w:r>
-        <w:t>After some negotiations, D. Löffler agreed to change the further project schedule to ideally finish the translation phase within two weeks and re-distributed and scratched some modules to fit into the new plan.</w:t>
+        <w:t xml:space="preserve">After some negotiations, D. </w:t>
+      </w:r>
+      <w:proofErr w:type="spellStart"/>
+      <w:r>
+        <w:t>Löffler</w:t>
+      </w:r>
+      <w:proofErr w:type="spellEnd"/>
+      <w:r>
+        <w:t xml:space="preserve"> agreed to change the further project schedule to ideally finish the translation phase within two weeks and re-distributed and scratched some modules to fit into the new plan.</w:t>
       </w:r>
     </w:p>
     <w:p>
@@ -242,7 +348,7 @@
       <w:r>
         <w:rPr>
           <w:noProof/>
-          <w:lang w:val="cs-CZ" w:eastAsia="cs-CZ"/>
+          <w:lang w:eastAsia="en-US"/>
         </w:rPr>
         <w:drawing>
           <wp:inline distT="0" distB="0" distL="0" distR="0">
@@ -309,7 +415,15 @@
       </w:pPr>
       <w:r>
         <w:lastRenderedPageBreak/>
-        <w:t>New plan, as submitted by D. Löffler:</w:t>
+        <w:t xml:space="preserve">New plan, as submitted by D. </w:t>
+      </w:r>
+      <w:proofErr w:type="spellStart"/>
+      <w:r>
+        <w:t>Löffler</w:t>
+      </w:r>
+      <w:proofErr w:type="spellEnd"/>
+      <w:r>
+        <w:t>:</w:t>
       </w:r>
     </w:p>
     <w:p>
@@ -319,7 +433,7 @@
       <w:r>
         <w:rPr>
           <w:noProof/>
-          <w:lang w:val="cs-CZ" w:eastAsia="cs-CZ"/>
+          <w:lang w:eastAsia="en-US"/>
         </w:rPr>
         <w:drawing>
           <wp:inline distT="0" distB="0" distL="0" distR="0">
@@ -375,14 +489,35 @@
       <w:pPr>
         <w:spacing w:after="120"/>
       </w:pPr>
-      <w:r>
-        <w:t>Bestoun has also recommended that the team implements first testing code into the project, so called “</w:t>
+      <w:proofErr w:type="spellStart"/>
+      <w:r>
+        <w:t>Bestoun</w:t>
+      </w:r>
+      <w:proofErr w:type="spellEnd"/>
+      <w:r>
+        <w:t xml:space="preserve"> has also recommended that the team implements first testing code into the project, so called “</w:t>
       </w:r>
       <w:r>
         <w:t>test stubs</w:t>
       </w:r>
       <w:r>
-        <w:t>”, to compare between the Java translated code and original CASA code. This shall be done by Head of Testing, Kryštof Sýkora.</w:t>
+        <w:t xml:space="preserve">”, to compare between the Java translated code and original CASA code. This shall be done by Head of Testing, </w:t>
+      </w:r>
+      <w:proofErr w:type="spellStart"/>
+      <w:r>
+        <w:t>Kryštof</w:t>
+      </w:r>
+      <w:proofErr w:type="spellEnd"/>
+      <w:r>
+        <w:t xml:space="preserve"> </w:t>
+      </w:r>
+      <w:proofErr w:type="spellStart"/>
+      <w:r>
+        <w:t>Sýkora</w:t>
+      </w:r>
+      <w:proofErr w:type="spellEnd"/>
+      <w:r>
+        <w:t>.</w:t>
       </w:r>
     </w:p>
     <w:p>
@@ -573,8 +708,13 @@
               <w:jc w:val="center"/>
             </w:pPr>
             <w:r>
-              <w:t>David Löffler</w:t>
-            </w:r>
+              <w:t xml:space="preserve">David </w:t>
+            </w:r>
+            <w:proofErr w:type="spellStart"/>
+            <w:r>
+              <w:t>Löffler</w:t>
+            </w:r>
+            <w:proofErr w:type="spellEnd"/>
           </w:p>
         </w:tc>
       </w:tr>
@@ -604,9 +744,19 @@
             <w:pPr>
               <w:jc w:val="center"/>
             </w:pPr>
-            <w:r>
-              <w:t>Kryštof Sýkora</w:t>
-            </w:r>
+            <w:proofErr w:type="spellStart"/>
+            <w:r>
+              <w:t>Kryštof</w:t>
+            </w:r>
+            <w:proofErr w:type="spellEnd"/>
+            <w:r>
+              <w:t xml:space="preserve"> </w:t>
+            </w:r>
+            <w:proofErr w:type="spellStart"/>
+            <w:r>
+              <w:t>Sýkora</w:t>
+            </w:r>
+            <w:proofErr w:type="spellEnd"/>
           </w:p>
         </w:tc>
       </w:tr>
@@ -636,9 +786,19 @@
             <w:pPr>
               <w:jc w:val="center"/>
             </w:pPr>
-            <w:r>
-              <w:t>Yevgeniya Chekh</w:t>
-            </w:r>
+            <w:proofErr w:type="spellStart"/>
+            <w:r>
+              <w:t>Yevgeniya</w:t>
+            </w:r>
+            <w:proofErr w:type="spellEnd"/>
+            <w:r>
+              <w:t xml:space="preserve"> </w:t>
+            </w:r>
+            <w:proofErr w:type="spellStart"/>
+            <w:r>
+              <w:t>Chekh</w:t>
+            </w:r>
+            <w:proofErr w:type="spellEnd"/>
           </w:p>
         </w:tc>
       </w:tr>
@@ -669,8 +829,13 @@
               <w:jc w:val="center"/>
             </w:pPr>
             <w:r>
-              <w:t>Miroslav Rudišin</w:t>
-            </w:r>
+              <w:t xml:space="preserve">Miroslav </w:t>
+            </w:r>
+            <w:proofErr w:type="spellStart"/>
+            <w:r>
+              <w:t>Rudišin</w:t>
+            </w:r>
+            <w:proofErr w:type="spellEnd"/>
           </w:p>
         </w:tc>
       </w:tr>
@@ -701,8 +866,13 @@
               <w:jc w:val="center"/>
             </w:pPr>
             <w:r>
-              <w:t>Jan Kohout</w:t>
-            </w:r>
+              <w:t xml:space="preserve">Jan </w:t>
+            </w:r>
+            <w:proofErr w:type="spellStart"/>
+            <w:r>
+              <w:t>Kohout</w:t>
+            </w:r>
+            <w:proofErr w:type="spellEnd"/>
           </w:p>
         </w:tc>
       </w:tr>
@@ -1188,6 +1358,7 @@
                 <w:lang w:val="cs-CZ"/>
               </w:rPr>
             </w:pPr>
+            <w:proofErr w:type="spellStart"/>
             <w:r>
               <w:rPr>
                 <w:rFonts w:ascii="Arial" w:hAnsi="Arial"/>
@@ -1195,8 +1366,249 @@
                 <w:szCs w:val="22"/>
                 <w:lang w:val="cs-CZ"/>
               </w:rPr>
-              <w:t>The current development plan was deemed as too slow, and it was decided to speed up the process</w:t>
-            </w:r>
+              <w:t>The</w:t>
+            </w:r>
+            <w:proofErr w:type="spellEnd"/>
+            <w:r>
+              <w:rPr>
+                <w:rFonts w:ascii="Arial" w:hAnsi="Arial"/>
+                <w:sz w:val="22"/>
+                <w:szCs w:val="22"/>
+                <w:lang w:val="cs-CZ"/>
+              </w:rPr>
+              <w:t xml:space="preserve"> </w:t>
+            </w:r>
+            <w:proofErr w:type="spellStart"/>
+            <w:r>
+              <w:rPr>
+                <w:rFonts w:ascii="Arial" w:hAnsi="Arial"/>
+                <w:sz w:val="22"/>
+                <w:szCs w:val="22"/>
+                <w:lang w:val="cs-CZ"/>
+              </w:rPr>
+              <w:t>current</w:t>
+            </w:r>
+            <w:proofErr w:type="spellEnd"/>
+            <w:r>
+              <w:rPr>
+                <w:rFonts w:ascii="Arial" w:hAnsi="Arial"/>
+                <w:sz w:val="22"/>
+                <w:szCs w:val="22"/>
+                <w:lang w:val="cs-CZ"/>
+              </w:rPr>
+              <w:t xml:space="preserve"> </w:t>
+            </w:r>
+            <w:proofErr w:type="spellStart"/>
+            <w:r>
+              <w:rPr>
+                <w:rFonts w:ascii="Arial" w:hAnsi="Arial"/>
+                <w:sz w:val="22"/>
+                <w:szCs w:val="22"/>
+                <w:lang w:val="cs-CZ"/>
+              </w:rPr>
+              <w:t>development</w:t>
+            </w:r>
+            <w:proofErr w:type="spellEnd"/>
+            <w:r>
+              <w:rPr>
+                <w:rFonts w:ascii="Arial" w:hAnsi="Arial"/>
+                <w:sz w:val="22"/>
+                <w:szCs w:val="22"/>
+                <w:lang w:val="cs-CZ"/>
+              </w:rPr>
+              <w:t xml:space="preserve"> </w:t>
+            </w:r>
+            <w:proofErr w:type="spellStart"/>
+            <w:r>
+              <w:rPr>
+                <w:rFonts w:ascii="Arial" w:hAnsi="Arial"/>
+                <w:sz w:val="22"/>
+                <w:szCs w:val="22"/>
+                <w:lang w:val="cs-CZ"/>
+              </w:rPr>
+              <w:t>plan</w:t>
+            </w:r>
+            <w:proofErr w:type="spellEnd"/>
+            <w:r>
+              <w:rPr>
+                <w:rFonts w:ascii="Arial" w:hAnsi="Arial"/>
+                <w:sz w:val="22"/>
+                <w:szCs w:val="22"/>
+                <w:lang w:val="cs-CZ"/>
+              </w:rPr>
+              <w:t xml:space="preserve"> </w:t>
+            </w:r>
+            <w:proofErr w:type="spellStart"/>
+            <w:r>
+              <w:rPr>
+                <w:rFonts w:ascii="Arial" w:hAnsi="Arial"/>
+                <w:sz w:val="22"/>
+                <w:szCs w:val="22"/>
+                <w:lang w:val="cs-CZ"/>
+              </w:rPr>
+              <w:t>was</w:t>
+            </w:r>
+            <w:proofErr w:type="spellEnd"/>
+            <w:r>
+              <w:rPr>
+                <w:rFonts w:ascii="Arial" w:hAnsi="Arial"/>
+                <w:sz w:val="22"/>
+                <w:szCs w:val="22"/>
+                <w:lang w:val="cs-CZ"/>
+              </w:rPr>
+              <w:t xml:space="preserve"> </w:t>
+            </w:r>
+            <w:proofErr w:type="spellStart"/>
+            <w:r>
+              <w:rPr>
+                <w:rFonts w:ascii="Arial" w:hAnsi="Arial"/>
+                <w:sz w:val="22"/>
+                <w:szCs w:val="22"/>
+                <w:lang w:val="cs-CZ"/>
+              </w:rPr>
+              <w:t>deemed</w:t>
+            </w:r>
+            <w:proofErr w:type="spellEnd"/>
+            <w:r>
+              <w:rPr>
+                <w:rFonts w:ascii="Arial" w:hAnsi="Arial"/>
+                <w:sz w:val="22"/>
+                <w:szCs w:val="22"/>
+                <w:lang w:val="cs-CZ"/>
+              </w:rPr>
+              <w:t xml:space="preserve"> as </w:t>
+            </w:r>
+            <w:proofErr w:type="spellStart"/>
+            <w:r>
+              <w:rPr>
+                <w:rFonts w:ascii="Arial" w:hAnsi="Arial"/>
+                <w:sz w:val="22"/>
+                <w:szCs w:val="22"/>
+                <w:lang w:val="cs-CZ"/>
+              </w:rPr>
+              <w:t>too</w:t>
+            </w:r>
+            <w:proofErr w:type="spellEnd"/>
+            <w:r>
+              <w:rPr>
+                <w:rFonts w:ascii="Arial" w:hAnsi="Arial"/>
+                <w:sz w:val="22"/>
+                <w:szCs w:val="22"/>
+                <w:lang w:val="cs-CZ"/>
+              </w:rPr>
+              <w:t xml:space="preserve"> </w:t>
+            </w:r>
+            <w:proofErr w:type="spellStart"/>
+            <w:r>
+              <w:rPr>
+                <w:rFonts w:ascii="Arial" w:hAnsi="Arial"/>
+                <w:sz w:val="22"/>
+                <w:szCs w:val="22"/>
+                <w:lang w:val="cs-CZ"/>
+              </w:rPr>
+              <w:t>slow</w:t>
+            </w:r>
+            <w:proofErr w:type="spellEnd"/>
+            <w:r>
+              <w:rPr>
+                <w:rFonts w:ascii="Arial" w:hAnsi="Arial"/>
+                <w:sz w:val="22"/>
+                <w:szCs w:val="22"/>
+                <w:lang w:val="cs-CZ"/>
+              </w:rPr>
+              <w:t xml:space="preserve">, and </w:t>
+            </w:r>
+            <w:proofErr w:type="spellStart"/>
+            <w:r>
+              <w:rPr>
+                <w:rFonts w:ascii="Arial" w:hAnsi="Arial"/>
+                <w:sz w:val="22"/>
+                <w:szCs w:val="22"/>
+                <w:lang w:val="cs-CZ"/>
+              </w:rPr>
+              <w:t>it</w:t>
+            </w:r>
+            <w:proofErr w:type="spellEnd"/>
+            <w:r>
+              <w:rPr>
+                <w:rFonts w:ascii="Arial" w:hAnsi="Arial"/>
+                <w:sz w:val="22"/>
+                <w:szCs w:val="22"/>
+                <w:lang w:val="cs-CZ"/>
+              </w:rPr>
+              <w:t xml:space="preserve"> </w:t>
+            </w:r>
+            <w:proofErr w:type="spellStart"/>
+            <w:r>
+              <w:rPr>
+                <w:rFonts w:ascii="Arial" w:hAnsi="Arial"/>
+                <w:sz w:val="22"/>
+                <w:szCs w:val="22"/>
+                <w:lang w:val="cs-CZ"/>
+              </w:rPr>
+              <w:t>was</w:t>
+            </w:r>
+            <w:proofErr w:type="spellEnd"/>
+            <w:r>
+              <w:rPr>
+                <w:rFonts w:ascii="Arial" w:hAnsi="Arial"/>
+                <w:sz w:val="22"/>
+                <w:szCs w:val="22"/>
+                <w:lang w:val="cs-CZ"/>
+              </w:rPr>
+              <w:t xml:space="preserve"> </w:t>
+            </w:r>
+            <w:proofErr w:type="spellStart"/>
+            <w:r>
+              <w:rPr>
+                <w:rFonts w:ascii="Arial" w:hAnsi="Arial"/>
+                <w:sz w:val="22"/>
+                <w:szCs w:val="22"/>
+                <w:lang w:val="cs-CZ"/>
+              </w:rPr>
+              <w:t>decided</w:t>
+            </w:r>
+            <w:proofErr w:type="spellEnd"/>
+            <w:r>
+              <w:rPr>
+                <w:rFonts w:ascii="Arial" w:hAnsi="Arial"/>
+                <w:sz w:val="22"/>
+                <w:szCs w:val="22"/>
+                <w:lang w:val="cs-CZ"/>
+              </w:rPr>
+              <w:t xml:space="preserve"> to speed up </w:t>
+            </w:r>
+            <w:proofErr w:type="spellStart"/>
+            <w:r>
+              <w:rPr>
+                <w:rFonts w:ascii="Arial" w:hAnsi="Arial"/>
+                <w:sz w:val="22"/>
+                <w:szCs w:val="22"/>
+                <w:lang w:val="cs-CZ"/>
+              </w:rPr>
+              <w:t>the</w:t>
+            </w:r>
+            <w:proofErr w:type="spellEnd"/>
+            <w:r>
+              <w:rPr>
+                <w:rFonts w:ascii="Arial" w:hAnsi="Arial"/>
+                <w:sz w:val="22"/>
+                <w:szCs w:val="22"/>
+                <w:lang w:val="cs-CZ"/>
+              </w:rPr>
+              <w:t xml:space="preserve"> </w:t>
+            </w:r>
+            <w:proofErr w:type="spellStart"/>
+            <w:r>
+              <w:rPr>
+                <w:rFonts w:ascii="Arial" w:hAnsi="Arial"/>
+                <w:sz w:val="22"/>
+                <w:szCs w:val="22"/>
+                <w:lang w:val="cs-CZ"/>
+              </w:rPr>
+              <w:t>process</w:t>
+            </w:r>
+            <w:proofErr w:type="spellEnd"/>
           </w:p>
         </w:tc>
         <w:tc>
@@ -1534,8 +1946,16 @@
               <w:rPr>
                 <w:color w:val="000000"/>
               </w:rPr>
-              <w:t>Replace SAT and miniSAT</w:t>
-            </w:r>
+              <w:t xml:space="preserve">Replace SAT and </w:t>
+            </w:r>
+            <w:proofErr w:type="spellStart"/>
+            <w:r>
+              <w:rPr>
+                <w:color w:val="000000"/>
+              </w:rPr>
+              <w:t>miniSAT</w:t>
+            </w:r>
+            <w:proofErr w:type="spellEnd"/>
           </w:p>
         </w:tc>
         <w:tc>
@@ -1594,8 +2014,17 @@
                 <w:color w:val="000000"/>
                 <w:sz w:val="20"/>
               </w:rPr>
-              <w:t>David Löffler</w:t>
-            </w:r>
+              <w:t xml:space="preserve">David </w:t>
+            </w:r>
+            <w:proofErr w:type="spellStart"/>
+            <w:r>
+              <w:rPr>
+                <w:color w:val="000000"/>
+                <w:sz w:val="20"/>
+              </w:rPr>
+              <w:t>Löffler</w:t>
+            </w:r>
+            <w:proofErr w:type="spellEnd"/>
           </w:p>
         </w:tc>
         <w:tc>
@@ -1727,16 +2156,49 @@
                 <w:color w:val="000000"/>
                 <w:sz w:val="20"/>
               </w:rPr>
-              <w:t>Miroslav Rudišin</w:t>
-            </w:r>
+              <w:t xml:space="preserve">Miroslav </w:t>
+            </w:r>
+            <w:proofErr w:type="spellStart"/>
             <w:r>
               <w:rPr>
                 <w:color w:val="000000"/>
                 <w:sz w:val="20"/>
               </w:rPr>
+              <w:t>Rudišin</w:t>
+            </w:r>
+            <w:proofErr w:type="spellEnd"/>
+            <w:r>
+              <w:rPr>
+                <w:color w:val="000000"/>
+                <w:sz w:val="20"/>
+              </w:rPr>
               <w:br/>
-              <w:t>Kryštof Sýkora</w:t>
-            </w:r>
+            </w:r>
+            <w:proofErr w:type="spellStart"/>
+            <w:r>
+              <w:rPr>
+                <w:color w:val="000000"/>
+                <w:sz w:val="20"/>
+              </w:rPr>
+              <w:t>Kryštof</w:t>
+            </w:r>
+            <w:proofErr w:type="spellEnd"/>
+            <w:r>
+              <w:rPr>
+                <w:color w:val="000000"/>
+                <w:sz w:val="20"/>
+              </w:rPr>
+              <w:t xml:space="preserve"> </w:t>
+            </w:r>
+            <w:proofErr w:type="spellStart"/>
+            <w:r>
+              <w:rPr>
+                <w:color w:val="000000"/>
+                <w:sz w:val="20"/>
+              </w:rPr>
+              <w:t>Sýkora</w:t>
+            </w:r>
+            <w:proofErr w:type="spellEnd"/>
           </w:p>
         </w:tc>
         <w:tc>
@@ -1828,15 +2290,9 @@
           <w:p>
             <w:pPr>
               <w:jc w:val="center"/>
-              <w:rPr>
-                <w:sz w:val="20"/>
-              </w:rPr>
-            </w:pPr>
-            <w:r>
-              <w:rPr>
-                <w:sz w:val="20"/>
-              </w:rPr>
-              <w:t>Completed</w:t>
+            </w:pPr>
+            <w:r>
+              <w:t>New</w:t>
             </w:r>
           </w:p>
         </w:tc>
@@ -1859,8 +2315,17 @@
                 <w:color w:val="000000"/>
                 <w:sz w:val="20"/>
               </w:rPr>
-              <w:t>David Löffler</w:t>
-            </w:r>
+              <w:t xml:space="preserve">David </w:t>
+            </w:r>
+            <w:proofErr w:type="spellStart"/>
+            <w:r>
+              <w:rPr>
+                <w:color w:val="000000"/>
+                <w:sz w:val="20"/>
+              </w:rPr>
+              <w:t>Löffler</w:t>
+            </w:r>
+            <w:proofErr w:type="spellEnd"/>
           </w:p>
         </w:tc>
         <w:tc>
@@ -1946,15 +2411,9 @@
           <w:p>
             <w:pPr>
               <w:jc w:val="center"/>
-              <w:rPr>
-                <w:sz w:val="20"/>
-              </w:rPr>
-            </w:pPr>
-            <w:r>
-              <w:rPr>
-                <w:sz w:val="20"/>
-              </w:rPr>
-              <w:t>Completed</w:t>
+            </w:pPr>
+            <w:r>
+              <w:t>New</w:t>
             </w:r>
           </w:p>
         </w:tc>
@@ -2075,9 +2534,8 @@
             <w:r>
               <w:rPr>
                 <w:color w:val="000000"/>
-                <w:sz w:val="20"/>
-              </w:rPr>
-              <w:t>In progress</w:t>
+              </w:rPr>
+              <w:t>New</w:t>
             </w:r>
           </w:p>
         </w:tc>
@@ -2306,21 +2764,14 @@
           </w:tcPr>
           <w:p>
             <w:pPr>
-              <w:suppressAutoHyphens w:val="0"/>
-              <w:spacing w:line="240" w:lineRule="auto"/>
-              <w:jc w:val="center"/>
-              <w:rPr>
-                <w:rFonts w:eastAsia="Times New Roman"/>
-                <w:color w:val="000000"/>
-                <w:lang w:val="cs-CZ" w:eastAsia="cs-CZ"/>
-              </w:rPr>
-            </w:pPr>
-            <w:r>
-              <w:rPr>
-                <w:color w:val="000000"/>
-              </w:rPr>
-              <w:t>7.1</w:t>
-            </w:r>
+              <w:pStyle w:val="Header"/>
+              <w:jc w:val="center"/>
+              <w:rPr>
+                <w:rFonts w:ascii="Arial" w:hAnsi="Arial" w:cs="Arial"/>
+                <w:sz w:val="22"/>
+                <w:szCs w:val="22"/>
+              </w:rPr>
+            </w:pPr>
           </w:p>
         </w:tc>
         <w:tc>
@@ -2333,19 +2784,7 @@
             <w:shd w:val="clear" w:color="auto" w:fill="auto"/>
             <w:vAlign w:val="center"/>
           </w:tcPr>
-          <w:p>
-            <w:pPr>
-              <w:rPr>
-                <w:color w:val="000000"/>
-              </w:rPr>
-            </w:pPr>
-            <w:r>
-              <w:rPr>
-                <w:color w:val="000000"/>
-              </w:rPr>
-              <w:t>Replace SAT and miniSAT</w:t>
-            </w:r>
-          </w:p>
+          <w:p/>
         </w:tc>
         <w:tc>
           <w:tcPr>
@@ -2360,24 +2799,7 @@
           <w:p>
             <w:pPr>
               <w:jc w:val="center"/>
-              <w:rPr>
-                <w:color w:val="000000"/>
-              </w:rPr>
-            </w:pPr>
-            <w:r>
-              <w:rPr>
-                <w:color w:val="000000"/>
-                <w:sz w:val="20"/>
-              </w:rPr>
-              <w:t>P</w:t>
-            </w:r>
-            <w:r>
-              <w:rPr>
-                <w:color w:val="000000"/>
-                <w:sz w:val="20"/>
-              </w:rPr>
-              <w:t>artially done</w:t>
-            </w:r>
+            </w:pPr>
           </w:p>
         </w:tc>
         <w:tc>
@@ -2393,18 +2815,7 @@
           <w:p>
             <w:pPr>
               <w:jc w:val="center"/>
-              <w:rPr>
-                <w:color w:val="000000"/>
-                <w:sz w:val="20"/>
-              </w:rPr>
-            </w:pPr>
-            <w:r>
-              <w:rPr>
-                <w:color w:val="000000"/>
-                <w:sz w:val="20"/>
-              </w:rPr>
-              <w:t>David Löffler</w:t>
-            </w:r>
+            </w:pPr>
           </w:p>
         </w:tc>
         <w:tc>
@@ -2420,16 +2831,7 @@
           <w:p>
             <w:pPr>
               <w:jc w:val="center"/>
-              <w:rPr>
-                <w:color w:val="000000"/>
-              </w:rPr>
-            </w:pPr>
-            <w:r>
-              <w:rPr>
-                <w:color w:val="000000"/>
-              </w:rPr>
-              <w:t>27.4.2017</w:t>
-            </w:r>
+            </w:pPr>
           </w:p>
         </w:tc>
       </w:tr>
@@ -2449,17 +2851,14 @@
           </w:tcPr>
           <w:p>
             <w:pPr>
-              <w:jc w:val="center"/>
-              <w:rPr>
-                <w:color w:val="000000"/>
-              </w:rPr>
-            </w:pPr>
-            <w:r>
-              <w:rPr>
-                <w:color w:val="000000"/>
-              </w:rPr>
-              <w:t>7.4</w:t>
-            </w:r>
+              <w:pStyle w:val="Header"/>
+              <w:jc w:val="center"/>
+              <w:rPr>
+                <w:rFonts w:ascii="Arial" w:hAnsi="Arial" w:cs="Arial"/>
+                <w:sz w:val="22"/>
+                <w:szCs w:val="22"/>
+              </w:rPr>
+            </w:pPr>
           </w:p>
         </w:tc>
         <w:tc>
@@ -2474,15 +2873,19 @@
           </w:tcPr>
           <w:p>
             <w:pPr>
-              <w:rPr>
-                <w:color w:val="000000"/>
-              </w:rPr>
-            </w:pPr>
-            <w:r>
-              <w:rPr>
-                <w:color w:val="000000"/>
-              </w:rPr>
-              <w:t>Translate state module</w:t>
+              <w:pStyle w:val="ListBullet1"/>
+              <w:ind w:left="0" w:firstLine="0"/>
+              <w:rPr>
+                <w:sz w:val="22"/>
+                <w:szCs w:val="22"/>
+              </w:rPr>
+            </w:pPr>
+            <w:r>
+              <w:rPr>
+                <w:sz w:val="22"/>
+                <w:szCs w:val="22"/>
+              </w:rPr>
+              <w:t>Translate the “Bookkeeping” module</w:t>
             </w:r>
           </w:p>
         </w:tc>
@@ -2498,25 +2901,19 @@
           </w:tcPr>
           <w:p>
             <w:pPr>
-              <w:jc w:val="center"/>
-              <w:rPr>
-                <w:color w:val="000000"/>
-                <w:sz w:val="20"/>
-              </w:rPr>
-            </w:pPr>
-            <w:r>
-              <w:rPr>
-                <w:color w:val="000000"/>
-                <w:sz w:val="20"/>
-              </w:rPr>
-              <w:t>In progress</w:t>
-            </w:r>
-            <w:r>
-              <w:rPr>
-                <w:color w:val="000000"/>
-                <w:sz w:val="20"/>
-              </w:rPr>
-              <w:t>, transferred</w:t>
+              <w:pStyle w:val="ListBullet1"/>
+              <w:jc w:val="center"/>
+              <w:rPr>
+                <w:sz w:val="22"/>
+                <w:szCs w:val="22"/>
+              </w:rPr>
+            </w:pPr>
+            <w:r>
+              <w:rPr>
+                <w:sz w:val="22"/>
+                <w:szCs w:val="22"/>
+              </w:rPr>
+              <w:t>In Progress</w:t>
             </w:r>
           </w:p>
         </w:tc>
@@ -2532,35 +2929,29 @@
           </w:tcPr>
           <w:p>
             <w:pPr>
-              <w:jc w:val="center"/>
-              <w:rPr>
-                <w:color w:val="000000"/>
-                <w:sz w:val="20"/>
-              </w:rPr>
-            </w:pPr>
-            <w:r>
-              <w:rPr>
-                <w:color w:val="000000"/>
-                <w:sz w:val="20"/>
-              </w:rPr>
-              <w:t>Miroslav Rudišin</w:t>
-            </w:r>
-            <w:r>
-              <w:rPr>
-                <w:color w:val="000000"/>
-                <w:sz w:val="20"/>
-              </w:rPr>
-              <w:br/>
-            </w:r>
-            <w:r>
-              <w:rPr>
-                <w:color w:val="000000"/>
-                <w:sz w:val="20"/>
-              </w:rPr>
-              <w:t>Jan Kohout</w:t>
-            </w:r>
-            <w:bookmarkStart w:id="0" w:name="_GoBack"/>
-            <w:bookmarkEnd w:id="0"/>
+              <w:pStyle w:val="ListBullet1"/>
+              <w:jc w:val="center"/>
+              <w:rPr>
+                <w:sz w:val="22"/>
+                <w:szCs w:val="22"/>
+              </w:rPr>
+            </w:pPr>
+            <w:r>
+              <w:rPr>
+                <w:sz w:val="22"/>
+                <w:szCs w:val="22"/>
+              </w:rPr>
+              <w:t xml:space="preserve">Evgeniya </w:t>
+            </w:r>
+            <w:proofErr w:type="spellStart"/>
+            <w:r>
+              <w:rPr>
+                <w:sz w:val="22"/>
+                <w:szCs w:val="22"/>
+              </w:rPr>
+              <w:t>Chekh</w:t>
+            </w:r>
+            <w:proofErr w:type="spellEnd"/>
           </w:p>
         </w:tc>
         <w:tc>
@@ -2575,16 +2966,19 @@
           </w:tcPr>
           <w:p>
             <w:pPr>
-              <w:jc w:val="center"/>
-              <w:rPr>
-                <w:color w:val="000000"/>
-              </w:rPr>
-            </w:pPr>
-            <w:r>
-              <w:rPr>
-                <w:color w:val="000000"/>
-              </w:rPr>
-              <w:t>4.5.2017</w:t>
+              <w:pStyle w:val="ListBullet1"/>
+              <w:jc w:val="center"/>
+              <w:rPr>
+                <w:sz w:val="22"/>
+                <w:szCs w:val="22"/>
+              </w:rPr>
+            </w:pPr>
+            <w:r>
+              <w:rPr>
+                <w:sz w:val="22"/>
+                <w:szCs w:val="22"/>
+              </w:rPr>
+              <w:t>27. 4. 2017</w:t>
             </w:r>
           </w:p>
         </w:tc>
@@ -2626,20 +3020,11 @@
             <w:vAlign w:val="center"/>
           </w:tcPr>
           <w:p>
-            <w:pPr>
-              <w:pStyle w:val="ListBullet1"/>
-              <w:ind w:left="0" w:firstLine="0"/>
-              <w:rPr>
-                <w:sz w:val="22"/>
-                <w:szCs w:val="22"/>
-              </w:rPr>
-            </w:pPr>
-            <w:r>
-              <w:rPr>
-                <w:sz w:val="22"/>
-                <w:szCs w:val="22"/>
-              </w:rPr>
-              <w:t>Translate the “Bookkeeping” module</w:t>
+            <w:r>
+              <w:t>Make te</w:t>
+            </w:r>
+            <w:r>
+              <w:t>st stubs for Java/Original code</w:t>
             </w:r>
           </w:p>
         </w:tc>
@@ -2655,19 +3040,10 @@
           </w:tcPr>
           <w:p>
             <w:pPr>
-              <w:pStyle w:val="ListBullet1"/>
-              <w:jc w:val="center"/>
-              <w:rPr>
-                <w:sz w:val="22"/>
-                <w:szCs w:val="22"/>
-              </w:rPr>
-            </w:pPr>
-            <w:r>
-              <w:rPr>
-                <w:sz w:val="22"/>
-                <w:szCs w:val="22"/>
-              </w:rPr>
-              <w:t>In Progress</w:t>
+              <w:jc w:val="center"/>
+            </w:pPr>
+            <w:r>
+              <w:t>New</w:t>
             </w:r>
           </w:p>
         </w:tc>
@@ -2683,20 +3059,21 @@
           </w:tcPr>
           <w:p>
             <w:pPr>
-              <w:pStyle w:val="ListBullet1"/>
-              <w:jc w:val="center"/>
-              <w:rPr>
-                <w:sz w:val="22"/>
-                <w:szCs w:val="22"/>
-              </w:rPr>
-            </w:pPr>
-            <w:r>
-              <w:rPr>
-                <w:sz w:val="22"/>
-                <w:szCs w:val="22"/>
-              </w:rPr>
-              <w:t>Evgeniya Chekh</w:t>
-            </w:r>
+              <w:jc w:val="center"/>
+            </w:pPr>
+            <w:proofErr w:type="spellStart"/>
+            <w:r>
+              <w:t>Kryštof</w:t>
+            </w:r>
+            <w:proofErr w:type="spellEnd"/>
+            <w:r>
+              <w:t xml:space="preserve"> </w:t>
+            </w:r>
+            <w:proofErr w:type="spellStart"/>
+            <w:r>
+              <w:t>Sýkora</w:t>
+            </w:r>
+            <w:proofErr w:type="spellEnd"/>
           </w:p>
         </w:tc>
         <w:tc>
@@ -2711,19 +3088,27 @@
           </w:tcPr>
           <w:p>
             <w:pPr>
-              <w:pStyle w:val="ListBullet1"/>
-              <w:jc w:val="center"/>
-              <w:rPr>
-                <w:sz w:val="22"/>
-                <w:szCs w:val="22"/>
-              </w:rPr>
-            </w:pPr>
-            <w:r>
-              <w:rPr>
-                <w:sz w:val="22"/>
-                <w:szCs w:val="22"/>
-              </w:rPr>
-              <w:t>27. 4. 2017</w:t>
+              <w:jc w:val="center"/>
+            </w:pPr>
+            <w:r>
+              <w:t>27.4.2017/</w:t>
+            </w:r>
+          </w:p>
+          <w:p>
+            <w:pPr>
+              <w:jc w:val="center"/>
+            </w:pPr>
+            <w:r>
+              <w:t>4</w:t>
+            </w:r>
+            <w:r>
+              <w:t xml:space="preserve">. </w:t>
+            </w:r>
+            <w:r>
+              <w:t>5</w:t>
+            </w:r>
+            <w:r>
+              <w:t>. 2017</w:t>
             </w:r>
           </w:p>
         </w:tc>
@@ -2764,11 +3149,7 @@
             <w:shd w:val="clear" w:color="auto" w:fill="auto"/>
             <w:vAlign w:val="center"/>
           </w:tcPr>
-          <w:p>
-            <w:r>
-              <w:t>Make test stubs for Java/Original code</w:t>
-            </w:r>
-          </w:p>
+          <w:p/>
         </w:tc>
         <w:tc>
           <w:tcPr>
@@ -2784,9 +3165,6 @@
             <w:pPr>
               <w:jc w:val="center"/>
             </w:pPr>
-            <w:r>
-              <w:t>New</w:t>
-            </w:r>
           </w:p>
         </w:tc>
         <w:tc>
@@ -2802,10 +3180,10 @@
           <w:p>
             <w:pPr>
               <w:jc w:val="center"/>
-            </w:pPr>
-            <w:r>
-              <w:t>Kryštof Sýkora</w:t>
-            </w:r>
+              <w:rPr>
+                <w:bCs/>
+              </w:rPr>
+            </w:pPr>
           </w:p>
         </w:tc>
         <w:tc>
@@ -2822,17 +3200,6 @@
             <w:pPr>
               <w:jc w:val="center"/>
             </w:pPr>
-            <w:r>
-              <w:t>27.4.2017/</w:t>
-            </w:r>
-          </w:p>
-          <w:p>
-            <w:pPr>
-              <w:jc w:val="center"/>
-            </w:pPr>
-            <w:r>
-              <w:t>4. 5. 2017</w:t>
-            </w:r>
           </w:p>
         </w:tc>
       </w:tr>
@@ -2853,7 +3220,6 @@
           <w:p>
             <w:pPr>
               <w:pStyle w:val="Header"/>
-              <w:jc w:val="center"/>
               <w:rPr>
                 <w:rFonts w:ascii="Arial" w:hAnsi="Arial" w:cs="Arial"/>
                 <w:sz w:val="22"/>
@@ -2996,95 +3362,8 @@
                 <w:bCs/>
               </w:rPr>
             </w:pPr>
-          </w:p>
-        </w:tc>
-        <w:tc>
-          <w:tcPr>
-            <w:tcW w:w="1440" w:type="dxa"/>
-            <w:tcBorders>
-              <w:top w:val="single" w:sz="6" w:space="0" w:color="A6A6A6"/>
-              <w:bottom w:val="single" w:sz="6" w:space="0" w:color="A6A6A6"/>
-            </w:tcBorders>
-            <w:shd w:val="clear" w:color="auto" w:fill="auto"/>
-            <w:vAlign w:val="center"/>
-          </w:tcPr>
-          <w:p>
-            <w:pPr>
-              <w:jc w:val="center"/>
-            </w:pPr>
-          </w:p>
-        </w:tc>
-      </w:tr>
-      <w:tr>
-        <w:trPr>
-          <w:trHeight w:val="305"/>
-        </w:trPr>
-        <w:tc>
-          <w:tcPr>
-            <w:tcW w:w="794" w:type="dxa"/>
-            <w:tcBorders>
-              <w:top w:val="single" w:sz="6" w:space="0" w:color="A6A6A6"/>
-              <w:bottom w:val="single" w:sz="6" w:space="0" w:color="A6A6A6"/>
-            </w:tcBorders>
-            <w:shd w:val="clear" w:color="auto" w:fill="auto"/>
-            <w:vAlign w:val="center"/>
-          </w:tcPr>
-          <w:p>
-            <w:pPr>
-              <w:pStyle w:val="Header"/>
-              <w:rPr>
-                <w:rFonts w:ascii="Arial" w:hAnsi="Arial" w:cs="Arial"/>
-                <w:sz w:val="22"/>
-                <w:szCs w:val="22"/>
-              </w:rPr>
-            </w:pPr>
-          </w:p>
-        </w:tc>
-        <w:tc>
-          <w:tcPr>
-            <w:tcW w:w="4535" w:type="dxa"/>
-            <w:tcBorders>
-              <w:top w:val="single" w:sz="6" w:space="0" w:color="A6A6A6"/>
-              <w:bottom w:val="single" w:sz="6" w:space="0" w:color="A6A6A6"/>
-            </w:tcBorders>
-            <w:shd w:val="clear" w:color="auto" w:fill="auto"/>
-            <w:vAlign w:val="center"/>
-          </w:tcPr>
-          <w:p/>
-        </w:tc>
-        <w:tc>
-          <w:tcPr>
-            <w:tcW w:w="1191" w:type="dxa"/>
-            <w:tcBorders>
-              <w:top w:val="single" w:sz="6" w:space="0" w:color="A6A6A6"/>
-              <w:bottom w:val="single" w:sz="6" w:space="0" w:color="A6A6A6"/>
-            </w:tcBorders>
-            <w:shd w:val="clear" w:color="auto" w:fill="auto"/>
-            <w:vAlign w:val="center"/>
-          </w:tcPr>
-          <w:p>
-            <w:pPr>
-              <w:jc w:val="center"/>
-            </w:pPr>
-          </w:p>
-        </w:tc>
-        <w:tc>
-          <w:tcPr>
-            <w:tcW w:w="1701" w:type="dxa"/>
-            <w:tcBorders>
-              <w:top w:val="single" w:sz="6" w:space="0" w:color="A6A6A6"/>
-              <w:bottom w:val="single" w:sz="6" w:space="0" w:color="A6A6A6"/>
-            </w:tcBorders>
-            <w:shd w:val="clear" w:color="auto" w:fill="auto"/>
-            <w:vAlign w:val="center"/>
-          </w:tcPr>
-          <w:p>
-            <w:pPr>
-              <w:jc w:val="center"/>
-              <w:rPr>
-                <w:bCs/>
-              </w:rPr>
-            </w:pPr>
+            <w:bookmarkStart w:id="0" w:name="_GoBack"/>
+            <w:bookmarkEnd w:id="0"/>
           </w:p>
         </w:tc>
         <w:tc>
@@ -3117,7 +3396,7 @@
       <w:r>
         <w:rPr>
           <w:noProof/>
-          <w:lang w:val="cs-CZ" w:eastAsia="cs-CZ"/>
+          <w:lang w:eastAsia="en-US"/>
         </w:rPr>
         <w:lastRenderedPageBreak/>
         <w:drawing>
@@ -3385,8 +3664,17 @@
                 <w:rFonts w:ascii="Arial" w:hAnsi="Arial" w:cs="Arial"/>
                 <w:sz w:val="20"/>
               </w:rPr>
-              <w:t>David Löffler</w:t>
-            </w:r>
+              <w:t xml:space="preserve">David </w:t>
+            </w:r>
+            <w:proofErr w:type="spellStart"/>
+            <w:r>
+              <w:rPr>
+                <w:rFonts w:ascii="Arial" w:hAnsi="Arial" w:cs="Arial"/>
+                <w:sz w:val="20"/>
+              </w:rPr>
+              <w:t>Löffler</w:t>
+            </w:r>
+            <w:proofErr w:type="spellEnd"/>
           </w:p>
         </w:tc>
         <w:tc>
@@ -5997,7 +6285,7 @@
 </file>
 
 <file path=customXml/itemProps1.xml><?xml version="1.0" encoding="utf-8"?>
-<ds:datastoreItem xmlns:ds="http://schemas.openxmlformats.org/officeDocument/2006/customXml" ds:itemID="{D349865A-8B56-4A67-9203-013371BD2C12}">
+<ds:datastoreItem xmlns:ds="http://schemas.openxmlformats.org/officeDocument/2006/customXml" ds:itemID="{2E56B970-AD2A-4A01-8052-71855ED3A8F7}">
   <ds:schemaRefs>
     <ds:schemaRef ds:uri="http://schemas.openxmlformats.org/officeDocument/2006/bibliography"/>
   </ds:schemaRefs>

</xml_diff>